<commit_message>
Agora eu subi o certo!!! Corrigido. Confiram por favor
</commit_message>
<xml_diff>
--- a/Artefatos/07. Declaração do problema.docx
+++ b/Artefatos/07. Declaração do problema.docx
@@ -34,22 +34,16 @@
     </w:p>
     <w:p>
       <w:pPr>
+        <w:pStyle w:val="NormalWeb"/>
+        <w:spacing w:before="0" w:beforeAutospacing="0" w:after="0" w:afterAutospacing="0"/>
         <w:jc w:val="both"/>
-        <w:rPr>
-          <w:rFonts w:ascii="Times New Roman" w:eastAsia="Times New Roman" w:hAnsi="Times New Roman" w:cs="Times New Roman"/>
-          <w:sz w:val="24"/>
-          <w:szCs w:val="24"/>
-        </w:rPr>
       </w:pPr>
       <w:r>
         <w:rPr>
-          <w:rFonts w:ascii="Times New Roman" w:eastAsia="Times New Roman" w:hAnsi="Times New Roman" w:cs="Times New Roman"/>
           <w:color w:val="202124"/>
-          <w:sz w:val="24"/>
-          <w:szCs w:val="24"/>
-          <w:highlight w:val="white"/>
-        </w:rPr>
-        <w:t>O problema principal do nosso cliente está na dificuldade de gestão da escola, afetando o controle de alunos que se matriculam, a assiduidade deles nas aulas e o andamento pedagógico. Devido a esses problemas, seu gerenciamento é impactado diretamente.</w:t>
+          <w:shd w:val="clear" w:color="auto" w:fill="FFFFFF"/>
+        </w:rPr>
+        <w:t>O problema da dificuldade de gestão da escola, afeta o controle da gestão de turmas e alunos devido a esses problemas, seu gerenciamento é impactado diretamente.</w:t>
       </w:r>
     </w:p>
     <w:p>
@@ -61,6 +55,8 @@
           <w:szCs w:val="24"/>
         </w:rPr>
       </w:pPr>
+      <w:bookmarkStart w:id="0" w:name="_GoBack"/>
+      <w:bookmarkEnd w:id="0"/>
     </w:p>
     <w:p>
       <w:pPr>
@@ -243,8 +239,6 @@
           <w:szCs w:val="24"/>
         </w:rPr>
       </w:pPr>
-      <w:bookmarkStart w:id="0" w:name="_GoBack"/>
-      <w:bookmarkEnd w:id="0"/>
     </w:p>
     <w:p>
       <w:pPr>
@@ -441,15 +435,6 @@
   </w:num>
   <w:num w:numId="2">
     <w:abstractNumId w:val="0"/>
-    <w:lvlOverride w:ilvl="0"/>
-    <w:lvlOverride w:ilvl="1"/>
-    <w:lvlOverride w:ilvl="2"/>
-    <w:lvlOverride w:ilvl="3"/>
-    <w:lvlOverride w:ilvl="4"/>
-    <w:lvlOverride w:ilvl="5"/>
-    <w:lvlOverride w:ilvl="6"/>
-    <w:lvlOverride w:ilvl="7"/>
-    <w:lvlOverride w:ilvl="8"/>
   </w:num>
 </w:numbering>
 </file>
@@ -1037,6 +1022,22 @@
       <w:szCs w:val="30"/>
     </w:rPr>
   </w:style>
+  <w:style w:type="paragraph" w:styleId="NormalWeb">
+    <w:name w:val="Normal (Web)"/>
+    <w:basedOn w:val="Normal"/>
+    <w:uiPriority w:val="99"/>
+    <w:semiHidden/>
+    <w:unhideWhenUsed/>
+    <w:rsid w:val="008A1ADF"/>
+    <w:pPr>
+      <w:spacing w:before="100" w:beforeAutospacing="1" w:after="100" w:afterAutospacing="1" w:line="240" w:lineRule="auto"/>
+    </w:pPr>
+    <w:rPr>
+      <w:rFonts w:ascii="Times New Roman" w:eastAsia="Times New Roman" w:hAnsi="Times New Roman" w:cs="Times New Roman"/>
+      <w:sz w:val="24"/>
+      <w:szCs w:val="24"/>
+    </w:rPr>
+  </w:style>
 </w:styles>
 </file>
 

</xml_diff>

<commit_message>
Correção AC05 Prova Final OPE
</commit_message>
<xml_diff>
--- a/Artefatos/07. Declaração do problema.docx
+++ b/Artefatos/07. Declaração do problema.docx
@@ -34,16 +34,46 @@
     </w:p>
     <w:p>
       <w:pPr>
-        <w:pStyle w:val="NormalWeb"/>
-        <w:spacing w:before="0" w:beforeAutospacing="0" w:after="0" w:afterAutospacing="0"/>
         <w:jc w:val="both"/>
-      </w:pPr>
-      <w:r>
-        <w:rPr>
+        <w:rPr>
+          <w:rFonts w:ascii="Times New Roman" w:hAnsi="Times New Roman" w:cs="Times New Roman"/>
           <w:color w:val="202124"/>
+          <w:sz w:val="24"/>
+          <w:szCs w:val="24"/>
           <w:shd w:val="clear" w:color="auto" w:fill="FFFFFF"/>
         </w:rPr>
-        <w:t>O problema da dificuldade de gestão da escola, afeta o controle da gestão de turmas e alunos devido a esses problemas, seu gerenciamento é impactado diretamente.</w:t>
+      </w:pPr>
+      <w:r>
+        <w:rPr>
+          <w:rFonts w:ascii="Times New Roman" w:hAnsi="Times New Roman" w:cs="Times New Roman"/>
+          <w:color w:val="202124"/>
+          <w:sz w:val="24"/>
+          <w:szCs w:val="24"/>
+          <w:shd w:val="clear" w:color="auto" w:fill="FFFFFF"/>
+        </w:rPr>
+        <w:t xml:space="preserve">O problema da dificuldade de gestão da escola, afeta ao gestor e secretaria, devido </w:t>
+      </w:r>
+      <w:proofErr w:type="spellStart"/>
+      <w:r>
+        <w:rPr>
+          <w:rFonts w:ascii="Times New Roman" w:hAnsi="Times New Roman" w:cs="Times New Roman"/>
+          <w:color w:val="202124"/>
+          <w:sz w:val="24"/>
+          <w:szCs w:val="24"/>
+          <w:shd w:val="clear" w:color="auto" w:fill="FFFFFF"/>
+        </w:rPr>
+        <w:t>a</w:t>
+      </w:r>
+      <w:proofErr w:type="spellEnd"/>
+      <w:r>
+        <w:rPr>
+          <w:rFonts w:ascii="Times New Roman" w:hAnsi="Times New Roman" w:cs="Times New Roman"/>
+          <w:color w:val="202124"/>
+          <w:sz w:val="24"/>
+          <w:szCs w:val="24"/>
+          <w:shd w:val="clear" w:color="auto" w:fill="FFFFFF"/>
+        </w:rPr>
+        <w:t xml:space="preserve"> demora para realizar processos, falhas no controle das turmas e dos cronogramas e dificuldade na tomada de decisões.</w:t>
       </w:r>
     </w:p>
     <w:p>
@@ -55,8 +85,6 @@
           <w:szCs w:val="24"/>
         </w:rPr>
       </w:pPr>
-      <w:bookmarkStart w:id="0" w:name="_GoBack"/>
-      <w:bookmarkEnd w:id="0"/>
     </w:p>
     <w:p>
       <w:pPr>
@@ -95,7 +123,33 @@
           <w:sz w:val="24"/>
           <w:szCs w:val="24"/>
         </w:rPr>
-        <w:t>Criar um fluxo para cadastramento de alunos;</w:t>
+        <w:t xml:space="preserve">Criar um </w:t>
+      </w:r>
+      <w:bookmarkStart w:id="0" w:name="_GoBack"/>
+      <w:r>
+        <w:rPr>
+          <w:rFonts w:ascii="Times New Roman" w:eastAsia="Times New Roman" w:hAnsi="Times New Roman" w:cs="Times New Roman"/>
+          <w:sz w:val="24"/>
+          <w:szCs w:val="24"/>
+        </w:rPr>
+        <w:t>fluxo</w:t>
+      </w:r>
+      <w:r>
+        <w:rPr>
+          <w:rFonts w:ascii="Times New Roman" w:eastAsia="Times New Roman" w:hAnsi="Times New Roman" w:cs="Times New Roman"/>
+          <w:sz w:val="24"/>
+          <w:szCs w:val="24"/>
+        </w:rPr>
+        <w:t xml:space="preserve"> </w:t>
+      </w:r>
+      <w:bookmarkEnd w:id="0"/>
+      <w:r>
+        <w:rPr>
+          <w:rFonts w:ascii="Times New Roman" w:eastAsia="Times New Roman" w:hAnsi="Times New Roman" w:cs="Times New Roman"/>
+          <w:sz w:val="24"/>
+          <w:szCs w:val="24"/>
+        </w:rPr>
+        <w:t>para cadastramento de alunos;</w:t>
       </w:r>
     </w:p>
     <w:p>

</xml_diff>